<commit_message>
fixed incorrect OS versions
</commit_message>
<xml_diff>
--- a/Требования к проекту.docx
+++ b/Требования к проекту.docx
@@ -1,12 +1,16 @@
 
 <file path=word/document.xml><?xml version="1.0" encoding="utf-8"?>
-<w:document xmlns:wpc="http://schemas.microsoft.com/office/word/2010/wordprocessingCanvas" xmlns:cx="http://schemas.microsoft.com/office/drawing/2014/chartex" xmlns:mc="http://schemas.openxmlformats.org/markup-compatibility/2006" xmlns:o="urn:schemas-microsoft-com:office:office" xmlns:r="http://schemas.openxmlformats.org/officeDocument/2006/relationships" xmlns:m="http://schemas.openxmlformats.org/officeDocument/2006/math" xmlns:v="urn:schemas-microsoft-com:vml" xmlns:wp14="http://schemas.microsoft.com/office/word/2010/wordprocessingDrawing" xmlns:wp="http://schemas.openxmlformats.org/drawingml/2006/wordprocessingDrawing" xmlns:w10="urn:schemas-microsoft-com:office:word" xmlns:w="http://schemas.openxmlformats.org/wordprocessingml/2006/main" xmlns:w14="http://schemas.microsoft.com/office/word/2010/wordml" xmlns:w15="http://schemas.microsoft.com/office/word/2012/wordml" xmlns:w16se="http://schemas.microsoft.com/office/word/2015/wordml/symex" xmlns:wpg="http://schemas.microsoft.com/office/word/2010/wordprocessingGroup" xmlns:wpi="http://schemas.microsoft.com/office/word/2010/wordprocessingInk" xmlns:wne="http://schemas.microsoft.com/office/word/2006/wordml" xmlns:wps="http://schemas.microsoft.com/office/word/2010/wordprocessingShape" mc:Ignorable="w14 w15 w16se wp14">
+<w:document xmlns:o="urn:schemas-microsoft-com:office:office" xmlns:r="http://schemas.openxmlformats.org/officeDocument/2006/relationships" xmlns:v="urn:schemas-microsoft-com:vml" xmlns:w="http://schemas.openxmlformats.org/wordprocessingml/2006/main" xmlns:w10="urn:schemas-microsoft-com:office:word" xmlns:wp="http://schemas.openxmlformats.org/drawingml/2006/wordprocessingDrawing" xmlns:wps="http://schemas.microsoft.com/office/word/2010/wordprocessingShape" xmlns:wpg="http://schemas.microsoft.com/office/word/2010/wordprocessingGroup" xmlns:mc="http://schemas.openxmlformats.org/markup-compatibility/2006" xmlns:wp14="http://schemas.microsoft.com/office/word/2010/wordprocessingDrawing" xmlns:w14="http://schemas.microsoft.com/office/word/2010/wordml" mc:Ignorable="w14 wp14">
   <w:body>
     <w:p>
       <w:pPr>
         <w:pStyle w:val="Default"/>
         <w:ind w:firstLine="709"/>
-      </w:pPr>
+        <w:rPr/>
+      </w:pPr>
+      <w:r>
+        <w:rPr/>
+      </w:r>
     </w:p>
     <w:p>
       <w:pPr>
@@ -17,6 +21,7 @@
         </w:rPr>
       </w:pPr>
       <w:r>
+        <w:rPr/>
         <w:t xml:space="preserve"> </w:t>
       </w:r>
       <w:r>
@@ -35,6 +40,12 @@
           <w:szCs w:val="56"/>
         </w:rPr>
       </w:pPr>
+      <w:r>
+        <w:rPr>
+          <w:sz w:val="56"/>
+          <w:szCs w:val="56"/>
+        </w:rPr>
+      </w:r>
     </w:p>
     <w:p>
       <w:pPr>
@@ -83,7 +94,14 @@
           <w:sz w:val="28"/>
           <w:szCs w:val="28"/>
         </w:rPr>
-        <w:t xml:space="preserve">“Currency Converter” осуществляет перевод из одной валюты в другую, организуется статистика валюты и сравнение курса по банкам. </w:t>
+        <w:t>“</w:t>
+      </w:r>
+      <w:r>
+        <w:rPr>
+          <w:sz w:val="28"/>
+          <w:szCs w:val="28"/>
+        </w:rPr>
+        <w:t xml:space="preserve">Currency Converter” осуществляет перевод из одной валюты в другую, организуется статистика валюты и сравнение курса по банкам. </w:t>
       </w:r>
     </w:p>
     <w:p>
@@ -112,6 +130,12 @@
           <w:szCs w:val="28"/>
         </w:rPr>
       </w:pPr>
+      <w:r>
+        <w:rPr>
+          <w:sz w:val="28"/>
+          <w:szCs w:val="28"/>
+        </w:rPr>
+      </w:r>
     </w:p>
     <w:p>
       <w:pPr>
@@ -172,6 +196,12 @@
           <w:szCs w:val="28"/>
         </w:rPr>
       </w:pPr>
+      <w:r>
+        <w:rPr>
+          <w:sz w:val="28"/>
+          <w:szCs w:val="28"/>
+        </w:rPr>
+      </w:r>
     </w:p>
     <w:p>
       <w:pPr>
@@ -193,32 +223,44 @@
     <w:tbl>
       <w:tblPr>
         <w:tblStyle w:val="a3"/>
-        <w:tblW w:w="0" w:type="auto"/>
-        <w:tblBorders>
-          <w:top w:val="none" w:sz="0" w:space="0" w:color="auto"/>
-          <w:left w:val="none" w:sz="0" w:space="0" w:color="auto"/>
-          <w:bottom w:val="none" w:sz="0" w:space="0" w:color="auto"/>
-          <w:right w:val="none" w:sz="0" w:space="0" w:color="auto"/>
-          <w:insideH w:val="none" w:sz="0" w:space="0" w:color="auto"/>
-          <w:insideV w:val="none" w:sz="0" w:space="0" w:color="auto"/>
-        </w:tblBorders>
-        <w:tblLook w:val="04A0" w:firstRow="1" w:lastRow="0" w:firstColumn="1" w:lastColumn="0" w:noHBand="0" w:noVBand="1"/>
+        <w:tblW w:w="9355" w:type="dxa"/>
+        <w:jc w:val="left"/>
+        <w:tblInd w:w="0" w:type="dxa"/>
+        <w:tblCellMar>
+          <w:top w:w="0" w:type="dxa"/>
+          <w:left w:w="108" w:type="dxa"/>
+          <w:bottom w:w="0" w:type="dxa"/>
+          <w:right w:w="108" w:type="dxa"/>
+        </w:tblCellMar>
+        <w:tblLook w:noVBand="1" w:val="04a0" w:noHBand="0" w:lastColumn="0" w:firstColumn="1" w:lastRow="0" w:firstRow="1"/>
       </w:tblPr>
       <w:tblGrid>
-        <w:gridCol w:w="4703"/>
+        <w:gridCol w:w="4702"/>
         <w:gridCol w:w="4652"/>
       </w:tblGrid>
       <w:tr>
+        <w:trPr/>
         <w:tc>
           <w:tcPr>
-            <w:tcW w:w="4672" w:type="dxa"/>
+            <w:tcW w:w="4702" w:type="dxa"/>
+            <w:tcBorders>
+              <w:top w:val="nil"/>
+              <w:left w:val="nil"/>
+              <w:bottom w:val="nil"/>
+              <w:right w:val="nil"/>
+              <w:insideH w:val="nil"/>
+              <w:insideV w:val="nil"/>
+            </w:tcBorders>
+            <w:shd w:fill="auto" w:val="clear"/>
           </w:tcPr>
           <w:p>
             <w:pPr>
               <w:pStyle w:val="Default"/>
+              <w:spacing w:lineRule="auto" w:line="240" w:before="0" w:after="0"/>
               <w:ind w:firstLine="709"/>
               <w:jc w:val="center"/>
               <w:rPr>
+                <w:b/>
                 <w:b/>
                 <w:bCs/>
                 <w:sz w:val="18"/>
@@ -226,30 +268,12 @@
               </w:rPr>
             </w:pPr>
             <w:r>
-              <w:object w:dxaOrig="3991" w:dyaOrig="2851">
-                <v:shapetype id="_x0000_t75" coordsize="21600,21600" o:spt="75" o:preferrelative="t" path="m@4@5l@4@11@9@11@9@5xe" filled="f" stroked="f">
-                  <v:stroke joinstyle="miter"/>
-                  <v:formulas>
-                    <v:f eqn="if lineDrawn pixelLineWidth 0"/>
-                    <v:f eqn="sum @0 1 0"/>
-                    <v:f eqn="sum 0 0 @1"/>
-                    <v:f eqn="prod @2 1 2"/>
-                    <v:f eqn="prod @3 21600 pixelWidth"/>
-                    <v:f eqn="prod @3 21600 pixelHeight"/>
-                    <v:f eqn="sum @0 0 1"/>
-                    <v:f eqn="prod @6 1 2"/>
-                    <v:f eqn="prod @7 21600 pixelWidth"/>
-                    <v:f eqn="sum @8 21600 0"/>
-                    <v:f eqn="prod @7 21600 pixelHeight"/>
-                    <v:f eqn="sum @10 21600 0"/>
-                  </v:formulas>
-                  <v:path o:extrusionok="f" gradientshapeok="t" o:connecttype="rect"/>
-                  <o:lock v:ext="edit" aspectratio="t"/>
-                </v:shapetype>
-                <v:shape id="_x0000_i1085" type="#_x0000_t75" style="width:225.75pt;height:161.25pt" o:ole="">
-                  <v:imagedata r:id="rId4" o:title=""/>
+              <w:rPr/>
+              <w:object>
+                <v:shape id="ole_rId2" style="width:225.75pt;height:161.25pt" o:ole="">
+                  <v:imagedata r:id="rId3" o:title=""/>
                 </v:shape>
-                <o:OLEObject Type="Embed" ProgID="Visio.Drawing.15" ShapeID="_x0000_i1085" DrawAspect="Content" ObjectID="_1506109436" r:id="rId5"/>
+                <o:OLEObject Type="Embed" ProgID="Visio.Drawing.15" ShapeID="ole_rId2" DrawAspect="Content" ObjectID="_510904024" r:id="rId2"/>
               </w:object>
             </w:r>
             <w:r>
@@ -259,18 +283,36 @@
                 <w:sz w:val="18"/>
                 <w:szCs w:val="18"/>
               </w:rPr>
-              <w:t xml:space="preserve"> Рисунок 1 перевод валюты</w:t>
+              <w:t xml:space="preserve"> </w:t>
+            </w:r>
+            <w:r>
+              <w:rPr>
+                <w:b/>
+                <w:bCs/>
+                <w:sz w:val="18"/>
+                <w:szCs w:val="18"/>
+              </w:rPr>
+              <w:t>Рисунок 1 перевод валюты</w:t>
             </w:r>
           </w:p>
         </w:tc>
         <w:tc>
           <w:tcPr>
-            <w:tcW w:w="4673" w:type="dxa"/>
+            <w:tcW w:w="4652" w:type="dxa"/>
+            <w:tcBorders>
+              <w:top w:val="nil"/>
+              <w:left w:val="nil"/>
+              <w:bottom w:val="nil"/>
+              <w:right w:val="nil"/>
+              <w:insideH w:val="nil"/>
+              <w:insideV w:val="nil"/>
+            </w:tcBorders>
+            <w:shd w:fill="auto" w:val="clear"/>
           </w:tcPr>
           <w:p>
             <w:pPr>
               <w:pStyle w:val="Default"/>
-              <w:pageBreakBefore/>
+              <w:spacing w:lineRule="auto" w:line="240" w:before="0" w:after="0"/>
               <w:ind w:firstLine="709"/>
               <w:jc w:val="center"/>
               <w:rPr>
@@ -279,11 +321,12 @@
               </w:rPr>
             </w:pPr>
             <w:r>
-              <w:object w:dxaOrig="4906" w:dyaOrig="3496">
-                <v:shape id="_x0000_i1086" type="#_x0000_t75" style="width:222.75pt;height:159pt" o:ole="">
-                  <v:imagedata r:id="rId6" o:title=""/>
+              <w:rPr/>
+              <w:object>
+                <v:shape id="ole_rId4" style="width:222.75pt;height:159pt" o:ole="">
+                  <v:imagedata r:id="rId5" o:title=""/>
                 </v:shape>
-                <o:OLEObject Type="Embed" ProgID="Visio.Drawing.15" ShapeID="_x0000_i1086" DrawAspect="Content" ObjectID="_1506109437" r:id="rId7"/>
+                <o:OLEObject Type="Embed" ProgID="Visio.Drawing.15" ShapeID="ole_rId4" DrawAspect="Content" ObjectID="_931038651" r:id="rId4"/>
               </w:object>
             </w:r>
             <w:r>
@@ -317,6 +360,12 @@
           <w:szCs w:val="36"/>
         </w:rPr>
       </w:pPr>
+      <w:r>
+        <w:rPr>
+          <w:sz w:val="36"/>
+          <w:szCs w:val="36"/>
+        </w:rPr>
+      </w:r>
     </w:p>
     <w:p>
       <w:pPr>
@@ -328,96 +377,95 @@
           <w:lang w:val="en-US"/>
         </w:rPr>
       </w:pPr>
-    </w:p>
-    <w:p>
-      <w:pPr>
-        <w:pStyle w:val="Default"/>
-        <w:ind w:firstLine="709"/>
+      <w:r>
         <w:rPr>
           <w:sz w:val="36"/>
           <w:szCs w:val="36"/>
-        </w:rPr>
-      </w:pPr>
-      <w:r>
+          <w:lang w:val="en-US"/>
+        </w:rPr>
+      </w:r>
+    </w:p>
+    <w:p>
+      <w:pPr>
+        <w:pStyle w:val="Default"/>
+        <w:ind w:firstLine="709"/>
         <w:rPr>
           <w:sz w:val="36"/>
           <w:szCs w:val="36"/>
         </w:rPr>
-        <w:t xml:space="preserve">2.3 Характеристики пользователей </w:t>
-      </w:r>
-    </w:p>
-    <w:p>
-      <w:pPr>
-        <w:pStyle w:val="Default"/>
-        <w:ind w:firstLine="709"/>
-        <w:rPr>
-          <w:sz w:val="28"/>
-          <w:szCs w:val="28"/>
-        </w:rPr>
-      </w:pPr>
-      <w:r>
-        <w:rPr>
-          <w:sz w:val="28"/>
-          <w:szCs w:val="28"/>
-        </w:rPr>
-        <w:t>Данный продукт предназначен для физических и юридических лиц в торговой, финансов</w:t>
-      </w:r>
-      <w:r>
-        <w:rPr>
-          <w:sz w:val="28"/>
-          <w:szCs w:val="28"/>
-        </w:rPr>
-        <w:t xml:space="preserve">ой сфере, для совершения сделки </w:t>
-      </w:r>
-      <w:r>
-        <w:rPr>
-          <w:sz w:val="28"/>
-          <w:szCs w:val="28"/>
-        </w:rPr>
-        <w:t xml:space="preserve">купли/продажи. </w:t>
-      </w:r>
-    </w:p>
-    <w:p>
-      <w:pPr>
-        <w:pStyle w:val="Default"/>
-        <w:ind w:firstLine="709"/>
-        <w:rPr>
-          <w:sz w:val="28"/>
-          <w:szCs w:val="28"/>
-        </w:rPr>
-      </w:pPr>
-      <w:r>
-        <w:rPr>
-          <w:sz w:val="28"/>
-          <w:szCs w:val="28"/>
-        </w:rPr>
-        <w:t xml:space="preserve">Все что необходимо знать пользователю это базовое владение компьютера. </w:t>
-      </w:r>
-    </w:p>
-    <w:p>
-      <w:pPr>
-        <w:pStyle w:val="Default"/>
-        <w:ind w:firstLine="709"/>
-        <w:rPr>
-          <w:sz w:val="28"/>
-          <w:szCs w:val="28"/>
-        </w:rPr>
-      </w:pPr>
-    </w:p>
-    <w:p>
-      <w:pPr>
-        <w:pStyle w:val="Default"/>
-        <w:ind w:firstLine="709"/>
+      </w:pPr>
+      <w:r>
         <w:rPr>
           <w:sz w:val="36"/>
           <w:szCs w:val="36"/>
         </w:rPr>
-      </w:pPr>
-      <w:r>
+        <w:t xml:space="preserve">2.3 Характеристики пользователей </w:t>
+      </w:r>
+    </w:p>
+    <w:p>
+      <w:pPr>
+        <w:pStyle w:val="Default"/>
+        <w:ind w:firstLine="709"/>
+        <w:rPr>
+          <w:sz w:val="28"/>
+          <w:szCs w:val="28"/>
+        </w:rPr>
+      </w:pPr>
+      <w:r>
+        <w:rPr>
+          <w:sz w:val="28"/>
+          <w:szCs w:val="28"/>
+        </w:rPr>
+        <w:t xml:space="preserve">Данный продукт предназначен для физических и юридических лиц в торговой, финансовой сфере, для совершения сделки купли/продажи. </w:t>
+      </w:r>
+    </w:p>
+    <w:p>
+      <w:pPr>
+        <w:pStyle w:val="Default"/>
+        <w:ind w:firstLine="709"/>
+        <w:rPr>
+          <w:sz w:val="28"/>
+          <w:szCs w:val="28"/>
+        </w:rPr>
+      </w:pPr>
+      <w:r>
+        <w:rPr>
+          <w:sz w:val="28"/>
+          <w:szCs w:val="28"/>
+        </w:rPr>
+        <w:t xml:space="preserve">Все что необходимо знать пользователю это базовое владение компьютера. </w:t>
+      </w:r>
+    </w:p>
+    <w:p>
+      <w:pPr>
+        <w:pStyle w:val="Default"/>
+        <w:ind w:firstLine="709"/>
+        <w:rPr>
+          <w:sz w:val="28"/>
+          <w:szCs w:val="28"/>
+        </w:rPr>
+      </w:pPr>
+      <w:r>
+        <w:rPr>
+          <w:sz w:val="28"/>
+          <w:szCs w:val="28"/>
+        </w:rPr>
+      </w:r>
+    </w:p>
+    <w:p>
+      <w:pPr>
+        <w:pStyle w:val="Default"/>
+        <w:ind w:firstLine="709"/>
         <w:rPr>
           <w:sz w:val="36"/>
           <w:szCs w:val="36"/>
         </w:rPr>
+      </w:pPr>
+      <w:r>
+        <w:rPr>
+          <w:sz w:val="36"/>
+          <w:szCs w:val="36"/>
+        </w:rPr>
         <w:t xml:space="preserve">2.4 Предположения и зависимости </w:t>
       </w:r>
     </w:p>
@@ -435,40 +483,24 @@
           <w:sz w:val="28"/>
           <w:szCs w:val="28"/>
         </w:rPr>
-        <w:lastRenderedPageBreak/>
-        <w:t>На дальнейшую работу системы может повлиять отсутствие соединения</w:t>
-      </w:r>
-      <w:r>
-        <w:rPr>
-          <w:sz w:val="28"/>
-          <w:szCs w:val="28"/>
-        </w:rPr>
-        <w:t xml:space="preserve"> </w:t>
-      </w:r>
-      <w:r>
-        <w:rPr>
-          <w:sz w:val="28"/>
-          <w:szCs w:val="28"/>
-        </w:rPr>
-        <w:t>с интернетом</w:t>
-      </w:r>
-      <w:r>
-        <w:rPr>
-          <w:sz w:val="28"/>
-          <w:szCs w:val="28"/>
-        </w:rPr>
-        <w:t xml:space="preserve">. </w:t>
-      </w:r>
-    </w:p>
-    <w:p>
-      <w:pPr>
-        <w:pStyle w:val="Default"/>
-        <w:ind w:firstLine="709"/>
-        <w:rPr>
-          <w:sz w:val="28"/>
-          <w:szCs w:val="28"/>
-        </w:rPr>
-      </w:pPr>
+        <w:t xml:space="preserve">На дальнейшую работу системы может повлиять отсутствие соединения с интернетом. </w:t>
+      </w:r>
+    </w:p>
+    <w:p>
+      <w:pPr>
+        <w:pStyle w:val="Default"/>
+        <w:ind w:firstLine="709"/>
+        <w:rPr>
+          <w:sz w:val="28"/>
+          <w:szCs w:val="28"/>
+        </w:rPr>
+      </w:pPr>
+      <w:r>
+        <w:rPr>
+          <w:sz w:val="28"/>
+          <w:szCs w:val="28"/>
+        </w:rPr>
+      </w:r>
     </w:p>
     <w:p>
       <w:pPr>
@@ -500,23 +532,7 @@
           <w:sz w:val="28"/>
           <w:szCs w:val="28"/>
         </w:rPr>
-        <w:t xml:space="preserve">Процессор </w:t>
-      </w:r>
-      <w:proofErr w:type="spellStart"/>
-      <w:r>
-        <w:rPr>
-          <w:sz w:val="28"/>
-          <w:szCs w:val="28"/>
-        </w:rPr>
-        <w:t>Intel</w:t>
-      </w:r>
-      <w:proofErr w:type="spellEnd"/>
-      <w:r>
-        <w:rPr>
-          <w:sz w:val="28"/>
-          <w:szCs w:val="28"/>
-        </w:rPr>
-        <w:t xml:space="preserve">/AMD: </w:t>
+        <w:t xml:space="preserve">Процессор Intel/AMD: </w:t>
       </w:r>
     </w:p>
     <w:p>
@@ -567,17 +583,22 @@
           <w:sz w:val="28"/>
           <w:szCs w:val="28"/>
         </w:rPr>
-        <w:t xml:space="preserve">Оперативная память (ОЗУ) 1 </w:t>
-      </w:r>
-      <w:proofErr w:type="gramStart"/>
-      <w:r>
-        <w:rPr>
-          <w:sz w:val="28"/>
-          <w:szCs w:val="28"/>
-        </w:rPr>
-        <w:t>ГБ ;</w:t>
-      </w:r>
-      <w:proofErr w:type="gramEnd"/>
+        <w:t xml:space="preserve">Оперативная память (ОЗУ) 1 ГБ ; </w:t>
+      </w:r>
+    </w:p>
+    <w:p>
+      <w:pPr>
+        <w:pStyle w:val="Default"/>
+        <w:ind w:firstLine="709"/>
+        <w:rPr/>
+      </w:pPr>
+      <w:r>
+        <w:rPr>
+          <w:sz w:val="28"/>
+          <w:szCs w:val="28"/>
+        </w:rPr>
+        <w:t>Свободное место на жестком диске пользователя 20</w:t>
+      </w:r>
       <w:r>
         <w:rPr>
           <w:sz w:val="28"/>
@@ -585,53 +606,51 @@
         </w:rPr>
         <w:t xml:space="preserve"> </w:t>
       </w:r>
-    </w:p>
-    <w:p>
-      <w:pPr>
-        <w:pStyle w:val="Default"/>
-        <w:ind w:firstLine="709"/>
-        <w:rPr>
-          <w:sz w:val="28"/>
-          <w:szCs w:val="28"/>
-        </w:rPr>
-      </w:pPr>
-      <w:r>
-        <w:rPr>
-          <w:sz w:val="28"/>
-          <w:szCs w:val="28"/>
-        </w:rPr>
-        <w:t xml:space="preserve">Свободное место на жестком диске пользователя </w:t>
-      </w:r>
-      <w:r>
-        <w:rPr>
-          <w:sz w:val="28"/>
-          <w:szCs w:val="28"/>
-        </w:rPr>
-        <w:t>2</w:t>
-      </w:r>
-      <w:r>
-        <w:rPr>
-          <w:sz w:val="28"/>
-          <w:szCs w:val="28"/>
-        </w:rPr>
-        <w:t xml:space="preserve">0Mб; </w:t>
-      </w:r>
-    </w:p>
-    <w:p>
-      <w:pPr>
-        <w:pStyle w:val="Default"/>
-        <w:ind w:firstLine="709"/>
-        <w:rPr>
-          <w:sz w:val="28"/>
-          <w:szCs w:val="28"/>
-        </w:rPr>
-      </w:pPr>
-      <w:r>
-        <w:rPr>
-          <w:sz w:val="28"/>
-          <w:szCs w:val="28"/>
-        </w:rPr>
-        <w:t>Манипулятор «мышь</w:t>
+      <w:r>
+        <w:rPr>
+          <w:sz w:val="28"/>
+          <w:szCs w:val="28"/>
+        </w:rPr>
+        <w:t xml:space="preserve">Mб; </w:t>
+      </w:r>
+    </w:p>
+    <w:p>
+      <w:pPr>
+        <w:pStyle w:val="Default"/>
+        <w:ind w:firstLine="709"/>
+        <w:rPr>
+          <w:sz w:val="28"/>
+          <w:szCs w:val="28"/>
+        </w:rPr>
+      </w:pPr>
+      <w:r>
+        <w:rPr>
+          <w:sz w:val="28"/>
+          <w:szCs w:val="28"/>
+        </w:rPr>
+        <w:t xml:space="preserve">Манипулятор «мышь + клавиатура»; </w:t>
+      </w:r>
+    </w:p>
+    <w:p>
+      <w:pPr>
+        <w:pStyle w:val="Default"/>
+        <w:ind w:firstLine="709"/>
+        <w:rPr/>
+      </w:pPr>
+      <w:r>
+        <w:rPr>
+          <w:sz w:val="28"/>
+          <w:szCs w:val="28"/>
+        </w:rPr>
+        <w:t xml:space="preserve">Операционная система: </w:t>
+      </w:r>
+      <w:r>
+        <w:rPr>
+          <w:sz w:val="28"/>
+          <w:szCs w:val="28"/>
+          <w:lang w:val="en-US"/>
+        </w:rPr>
+        <w:t>Windows</w:t>
       </w:r>
       <w:r>
         <w:rPr>
@@ -644,8 +663,9 @@
         <w:rPr>
           <w:sz w:val="28"/>
           <w:szCs w:val="28"/>
-        </w:rPr>
-        <w:t>+</w:t>
+          <w:lang w:val="en-US"/>
+        </w:rPr>
+        <w:t>XP</w:t>
       </w:r>
       <w:r>
         <w:rPr>
@@ -658,159 +678,37 @@
         <w:rPr>
           <w:sz w:val="28"/>
           <w:szCs w:val="28"/>
-        </w:rPr>
-        <w:t xml:space="preserve">клавиатура»; </w:t>
-      </w:r>
-    </w:p>
-    <w:p>
-      <w:pPr>
-        <w:pStyle w:val="Default"/>
-        <w:ind w:firstLine="709"/>
-        <w:rPr>
-          <w:sz w:val="28"/>
-          <w:szCs w:val="28"/>
-        </w:rPr>
-      </w:pPr>
-      <w:r>
-        <w:rPr>
-          <w:sz w:val="28"/>
-          <w:szCs w:val="28"/>
-        </w:rPr>
-        <w:t>Операционная</w:t>
-      </w:r>
-      <w:r>
-        <w:rPr>
-          <w:sz w:val="28"/>
-          <w:szCs w:val="28"/>
-        </w:rPr>
-        <w:t xml:space="preserve"> </w:t>
-      </w:r>
-      <w:r>
-        <w:rPr>
-          <w:sz w:val="28"/>
-          <w:szCs w:val="28"/>
-        </w:rPr>
-        <w:t>система</w:t>
-      </w:r>
-      <w:r>
-        <w:rPr>
-          <w:sz w:val="28"/>
-          <w:szCs w:val="28"/>
-        </w:rPr>
-        <w:t xml:space="preserve">: </w:t>
-      </w:r>
-      <w:r>
-        <w:rPr>
-          <w:sz w:val="28"/>
-          <w:szCs w:val="28"/>
           <w:lang w:val="en-US"/>
         </w:rPr>
-        <w:t>Windows</w:t>
-      </w:r>
-      <w:r>
-        <w:rPr>
-          <w:sz w:val="28"/>
-          <w:szCs w:val="28"/>
-        </w:rPr>
-        <w:t xml:space="preserve"> </w:t>
-      </w:r>
-      <w:r>
-        <w:rPr>
-          <w:sz w:val="28"/>
-          <w:szCs w:val="28"/>
-          <w:lang w:val="en-US"/>
-        </w:rPr>
-        <w:t>XP</w:t>
-      </w:r>
-      <w:r>
-        <w:rPr>
-          <w:sz w:val="28"/>
-          <w:szCs w:val="28"/>
-        </w:rPr>
-        <w:t xml:space="preserve"> </w:t>
-      </w:r>
-      <w:r>
-        <w:rPr>
-          <w:sz w:val="28"/>
-          <w:szCs w:val="28"/>
-          <w:lang w:val="en-US"/>
-        </w:rPr>
-        <w:t>Service</w:t>
-      </w:r>
-      <w:r>
-        <w:rPr>
-          <w:sz w:val="28"/>
-          <w:szCs w:val="28"/>
-        </w:rPr>
-        <w:t xml:space="preserve"> </w:t>
-      </w:r>
-      <w:r>
-        <w:rPr>
-          <w:sz w:val="28"/>
-          <w:szCs w:val="28"/>
-          <w:lang w:val="en-US"/>
-        </w:rPr>
-        <w:t>Pack</w:t>
-      </w:r>
-      <w:r>
-        <w:rPr>
-          <w:sz w:val="28"/>
-          <w:szCs w:val="28"/>
-        </w:rPr>
-        <w:t xml:space="preserve"> 3, 7</w:t>
-      </w:r>
-      <w:r>
-        <w:rPr>
-          <w:sz w:val="28"/>
-          <w:szCs w:val="28"/>
-        </w:rPr>
-        <w:t>,</w:t>
-      </w:r>
-      <w:r>
-        <w:rPr>
-          <w:sz w:val="28"/>
-          <w:szCs w:val="28"/>
-        </w:rPr>
-        <w:t xml:space="preserve"> 8</w:t>
-      </w:r>
-      <w:r>
-        <w:rPr>
-          <w:sz w:val="28"/>
-          <w:szCs w:val="28"/>
-        </w:rPr>
-        <w:t>,</w:t>
-      </w:r>
-      <w:r>
-        <w:rPr>
-          <w:sz w:val="28"/>
-          <w:szCs w:val="28"/>
-        </w:rPr>
-        <w:t xml:space="preserve"> 8.1, </w:t>
-      </w:r>
-      <w:r>
-        <w:rPr>
-          <w:sz w:val="28"/>
-          <w:szCs w:val="28"/>
-        </w:rPr>
-        <w:t>10</w:t>
-      </w:r>
-      <w:r>
-        <w:rPr>
-          <w:sz w:val="28"/>
-          <w:szCs w:val="28"/>
-        </w:rPr>
-        <w:t xml:space="preserve">; </w:t>
-      </w:r>
-    </w:p>
-    <w:p>
-      <w:pPr>
-        <w:pStyle w:val="Default"/>
-        <w:ind w:firstLine="709"/>
-        <w:rPr>
-          <w:sz w:val="28"/>
-          <w:szCs w:val="28"/>
-          <w:lang w:val="en-US"/>
-        </w:rPr>
+        <w:t>SP</w:t>
+      </w:r>
+      <w:r>
+        <w:rPr>
+          <w:sz w:val="28"/>
+          <w:szCs w:val="28"/>
+        </w:rPr>
+        <w:t xml:space="preserve"> 3, </w:t>
+      </w:r>
+      <w:r>
+        <w:rPr>
+          <w:sz w:val="28"/>
+          <w:szCs w:val="28"/>
+        </w:rPr>
+        <w:t xml:space="preserve">Windows </w:t>
+      </w:r>
+      <w:r>
+        <w:rPr>
+          <w:sz w:val="28"/>
+          <w:szCs w:val="28"/>
+        </w:rPr>
+        <w:t xml:space="preserve">7, 8, 8.1, 10; </w:t>
+      </w:r>
+    </w:p>
+    <w:p>
+      <w:pPr>
+        <w:pStyle w:val="Default"/>
+        <w:ind w:firstLine="709"/>
+        <w:rPr/>
       </w:pPr>
       <w:r>
         <w:rPr>
@@ -828,49 +726,41 @@
           <w:szCs w:val="28"/>
           <w:lang w:val="en-US"/>
         </w:rPr>
-        <w:t>ramework 4.5.2</w:t>
-      </w:r>
-    </w:p>
-    <w:p>
-      <w:pPr>
-        <w:pStyle w:val="Default"/>
-        <w:ind w:firstLine="709"/>
-        <w:rPr>
-          <w:sz w:val="28"/>
-          <w:szCs w:val="28"/>
-        </w:rPr>
-      </w:pPr>
-      <w:r>
-        <w:rPr>
-          <w:sz w:val="28"/>
-          <w:szCs w:val="28"/>
-        </w:rPr>
-        <w:t>Доступ к интернет</w:t>
-      </w:r>
-      <w:r>
-        <w:rPr>
-          <w:sz w:val="28"/>
-          <w:szCs w:val="28"/>
-        </w:rPr>
-        <w:t>у</w:t>
-      </w:r>
-      <w:r>
-        <w:rPr>
-          <w:sz w:val="28"/>
-          <w:szCs w:val="28"/>
-        </w:rPr>
-        <w:t xml:space="preserve">. </w:t>
-      </w:r>
-    </w:p>
-    <w:p>
-      <w:pPr>
-        <w:pStyle w:val="Default"/>
-        <w:ind w:firstLine="709"/>
-        <w:rPr>
-          <w:sz w:val="28"/>
-          <w:szCs w:val="28"/>
-        </w:rPr>
-      </w:pPr>
+        <w:t>ramework 4.5.2;</w:t>
+      </w:r>
+    </w:p>
+    <w:p>
+      <w:pPr>
+        <w:pStyle w:val="Default"/>
+        <w:ind w:firstLine="709"/>
+        <w:rPr>
+          <w:sz w:val="28"/>
+          <w:szCs w:val="28"/>
+        </w:rPr>
+      </w:pPr>
+      <w:r>
+        <w:rPr>
+          <w:sz w:val="28"/>
+          <w:szCs w:val="28"/>
+        </w:rPr>
+        <w:t xml:space="preserve">Доступ к интернету. </w:t>
+      </w:r>
+    </w:p>
+    <w:p>
+      <w:pPr>
+        <w:pStyle w:val="Default"/>
+        <w:ind w:firstLine="709"/>
+        <w:rPr>
+          <w:sz w:val="28"/>
+          <w:szCs w:val="28"/>
+        </w:rPr>
+      </w:pPr>
+      <w:r>
+        <w:rPr>
+          <w:sz w:val="28"/>
+          <w:szCs w:val="28"/>
+        </w:rPr>
+      </w:r>
     </w:p>
     <w:p>
       <w:pPr>
@@ -892,66 +782,93 @@
     <w:p>
       <w:pPr>
         <w:pStyle w:val="Default"/>
-        <w:spacing w:after="57"/>
-        <w:ind w:firstLine="709"/>
-        <w:rPr>
-          <w:sz w:val="28"/>
-          <w:szCs w:val="28"/>
-        </w:rPr>
-      </w:pPr>
-      <w:r>
-        <w:rPr>
-          <w:sz w:val="28"/>
-          <w:szCs w:val="28"/>
-        </w:rPr>
-        <w:t xml:space="preserve"> Проектирование интерфейса </w:t>
-      </w:r>
-    </w:p>
-    <w:p>
-      <w:pPr>
-        <w:pStyle w:val="Default"/>
-        <w:spacing w:after="57"/>
-        <w:ind w:firstLine="709"/>
-        <w:rPr>
-          <w:sz w:val="28"/>
-          <w:szCs w:val="28"/>
-        </w:rPr>
-      </w:pPr>
-      <w:r>
-        <w:rPr>
-          <w:sz w:val="28"/>
-          <w:szCs w:val="28"/>
-        </w:rPr>
-        <w:t xml:space="preserve"> Осуществление перевода валюты с внешним сервисом </w:t>
-      </w:r>
-    </w:p>
-    <w:p>
-      <w:pPr>
-        <w:pStyle w:val="Default"/>
-        <w:spacing w:after="57"/>
-        <w:ind w:firstLine="709"/>
-        <w:rPr>
-          <w:sz w:val="28"/>
-          <w:szCs w:val="28"/>
-        </w:rPr>
-      </w:pPr>
-      <w:r>
-        <w:rPr>
-          <w:sz w:val="28"/>
-          <w:szCs w:val="28"/>
-        </w:rPr>
-        <w:t xml:space="preserve"> Статистика изменения заданного курса валюты </w:t>
-      </w:r>
-    </w:p>
-    <w:p>
-      <w:pPr>
-        <w:pStyle w:val="Default"/>
-        <w:ind w:firstLine="709"/>
-        <w:rPr>
-          <w:sz w:val="28"/>
-          <w:szCs w:val="28"/>
-        </w:rPr>
-      </w:pPr>
+        <w:spacing w:before="0" w:after="57"/>
+        <w:ind w:firstLine="709"/>
+        <w:rPr>
+          <w:sz w:val="28"/>
+          <w:szCs w:val="28"/>
+        </w:rPr>
+      </w:pPr>
+      <w:r>
+        <w:rPr>
+          <w:sz w:val="28"/>
+          <w:szCs w:val="28"/>
+        </w:rPr>
+        <w:t xml:space="preserve"> </w:t>
+      </w:r>
+      <w:r>
+        <w:rPr>
+          <w:sz w:val="28"/>
+          <w:szCs w:val="28"/>
+        </w:rPr>
+        <w:t xml:space="preserve">Проектирование интерфейса </w:t>
+      </w:r>
+    </w:p>
+    <w:p>
+      <w:pPr>
+        <w:pStyle w:val="Default"/>
+        <w:spacing w:before="0" w:after="57"/>
+        <w:ind w:firstLine="709"/>
+        <w:rPr>
+          <w:sz w:val="28"/>
+          <w:szCs w:val="28"/>
+        </w:rPr>
+      </w:pPr>
+      <w:r>
+        <w:rPr>
+          <w:sz w:val="28"/>
+          <w:szCs w:val="28"/>
+        </w:rPr>
+        <w:t xml:space="preserve"> </w:t>
+      </w:r>
+      <w:r>
+        <w:rPr>
+          <w:sz w:val="28"/>
+          <w:szCs w:val="28"/>
+        </w:rPr>
+        <w:t xml:space="preserve">Осуществление перевода валюты с внешним сервисом </w:t>
+      </w:r>
+    </w:p>
+    <w:p>
+      <w:pPr>
+        <w:pStyle w:val="Default"/>
+        <w:spacing w:before="0" w:after="57"/>
+        <w:ind w:firstLine="709"/>
+        <w:rPr>
+          <w:sz w:val="28"/>
+          <w:szCs w:val="28"/>
+        </w:rPr>
+      </w:pPr>
+      <w:r>
+        <w:rPr>
+          <w:sz w:val="28"/>
+          <w:szCs w:val="28"/>
+        </w:rPr>
+        <w:t xml:space="preserve"> </w:t>
+      </w:r>
+      <w:r>
+        <w:rPr>
+          <w:sz w:val="28"/>
+          <w:szCs w:val="28"/>
+        </w:rPr>
+        <w:t xml:space="preserve">Статистика изменения заданного курса валюты </w:t>
+      </w:r>
+    </w:p>
+    <w:p>
+      <w:pPr>
+        <w:pStyle w:val="Default"/>
+        <w:ind w:firstLine="709"/>
+        <w:rPr>
+          <w:sz w:val="28"/>
+          <w:szCs w:val="28"/>
+        </w:rPr>
+      </w:pPr>
+      <w:r>
+        <w:rPr>
+          <w:sz w:val="28"/>
+          <w:szCs w:val="28"/>
+        </w:rPr>
+      </w:r>
     </w:p>
     <w:p>
       <w:pPr>
@@ -1040,14 +957,13 @@
     </w:p>
     <w:p>
       <w:pPr>
-        <w:ind w:firstLine="709"/>
-        <w:rPr>
-          <w:rFonts w:ascii="Times New Roman" w:hAnsi="Times New Roman" w:cs="Times New Roman"/>
-        </w:rPr>
-      </w:pPr>
-      <w:r>
-        <w:rPr>
-          <w:rFonts w:ascii="Times New Roman" w:hAnsi="Times New Roman" w:cs="Times New Roman"/>
+        <w:pStyle w:val="Normal"/>
+        <w:ind w:firstLine="709"/>
+        <w:rPr/>
+      </w:pPr>
+      <w:r>
+        <w:rPr>
+          <w:rFonts w:cs="Times New Roman" w:ascii="Times New Roman" w:hAnsi="Times New Roman"/>
           <w:sz w:val="28"/>
           <w:szCs w:val="28"/>
         </w:rPr>
@@ -1055,21 +971,24 @@
       </w:r>
     </w:p>
     <w:sectPr>
+      <w:type w:val="nextPage"/>
       <w:pgSz w:w="11906" w:h="16838"/>
-      <w:pgMar w:top="568" w:right="850" w:bottom="993" w:left="1701" w:header="708" w:footer="708" w:gutter="0"/>
-      <w:cols w:space="708"/>
-      <w:docGrid w:linePitch="360"/>
+      <w:pgMar w:left="1701" w:right="850" w:header="0" w:top="568" w:footer="0" w:bottom="993" w:gutter="0"/>
+      <w:pgNumType w:fmt="decimal"/>
+      <w:formProt w:val="false"/>
+      <w:textDirection w:val="lrTb"/>
+      <w:docGrid w:type="default" w:linePitch="360" w:charSpace="4294965247"/>
     </w:sectPr>
   </w:body>
 </w:document>
 </file>
 
 <file path=word/styles.xml><?xml version="1.0" encoding="utf-8"?>
-<w:styles xmlns:mc="http://schemas.openxmlformats.org/markup-compatibility/2006" xmlns:r="http://schemas.openxmlformats.org/officeDocument/2006/relationships" xmlns:w="http://schemas.openxmlformats.org/wordprocessingml/2006/main" xmlns:w14="http://schemas.microsoft.com/office/word/2010/wordml" xmlns:w15="http://schemas.microsoft.com/office/word/2012/wordml" xmlns:w16se="http://schemas.microsoft.com/office/word/2015/wordml/symex" mc:Ignorable="w14 w15 w16se">
+<w:styles xmlns:w="http://schemas.openxmlformats.org/wordprocessingml/2006/main" xmlns:w14="http://schemas.microsoft.com/office/word/2010/wordml" xmlns:mc="http://schemas.openxmlformats.org/markup-compatibility/2006" mc:Ignorable="w14">
   <w:docDefaults>
     <w:rPrDefault>
       <w:rPr>
-        <w:rFonts w:asciiTheme="minorHAnsi" w:eastAsiaTheme="minorHAnsi" w:hAnsiTheme="minorHAnsi" w:cstheme="minorBidi"/>
+        <w:rFonts w:ascii="Calibri" w:hAnsi="Calibri" w:eastAsia="Calibri" w:cs="" w:asciiTheme="minorHAnsi" w:cstheme="minorBidi" w:eastAsiaTheme="minorHAnsi" w:hAnsiTheme="minorHAnsi"/>
         <w:sz w:val="22"/>
         <w:szCs w:val="22"/>
         <w:lang w:val="ru-RU" w:eastAsia="en-US" w:bidi="ar-SA"/>
@@ -1077,21 +996,21 @@
     </w:rPrDefault>
     <w:pPrDefault>
       <w:pPr>
-        <w:spacing w:after="160" w:line="259" w:lineRule="auto"/>
+        <w:spacing w:lineRule="auto" w:line="259"/>
       </w:pPr>
     </w:pPrDefault>
   </w:docDefaults>
   <w:latentStyles w:defLockedState="0" w:defUIPriority="99" w:defSemiHidden="0" w:defUnhideWhenUsed="0" w:defQFormat="0" w:count="371">
     <w:lsdException w:name="Normal" w:uiPriority="0" w:qFormat="1"/>
     <w:lsdException w:name="heading 1" w:uiPriority="9" w:qFormat="1"/>
-    <w:lsdException w:name="heading 2" w:semiHidden="1" w:uiPriority="9" w:unhideWhenUsed="1" w:qFormat="1"/>
-    <w:lsdException w:name="heading 3" w:semiHidden="1" w:uiPriority="9" w:unhideWhenUsed="1" w:qFormat="1"/>
-    <w:lsdException w:name="heading 4" w:semiHidden="1" w:uiPriority="9" w:unhideWhenUsed="1" w:qFormat="1"/>
-    <w:lsdException w:name="heading 5" w:semiHidden="1" w:uiPriority="9" w:unhideWhenUsed="1" w:qFormat="1"/>
-    <w:lsdException w:name="heading 6" w:semiHidden="1" w:uiPriority="9" w:unhideWhenUsed="1" w:qFormat="1"/>
-    <w:lsdException w:name="heading 7" w:semiHidden="1" w:uiPriority="9" w:unhideWhenUsed="1" w:qFormat="1"/>
-    <w:lsdException w:name="heading 8" w:semiHidden="1" w:uiPriority="9" w:unhideWhenUsed="1" w:qFormat="1"/>
-    <w:lsdException w:name="heading 9" w:semiHidden="1" w:uiPriority="9" w:unhideWhenUsed="1" w:qFormat="1"/>
+    <w:lsdException w:name="heading 2" w:uiPriority="9" w:semiHidden="1" w:unhideWhenUsed="1" w:qFormat="1"/>
+    <w:lsdException w:name="heading 3" w:uiPriority="9" w:semiHidden="1" w:unhideWhenUsed="1" w:qFormat="1"/>
+    <w:lsdException w:name="heading 4" w:uiPriority="9" w:semiHidden="1" w:unhideWhenUsed="1" w:qFormat="1"/>
+    <w:lsdException w:name="heading 5" w:uiPriority="9" w:semiHidden="1" w:unhideWhenUsed="1" w:qFormat="1"/>
+    <w:lsdException w:name="heading 6" w:uiPriority="9" w:semiHidden="1" w:unhideWhenUsed="1" w:qFormat="1"/>
+    <w:lsdException w:name="heading 7" w:uiPriority="9" w:semiHidden="1" w:unhideWhenUsed="1" w:qFormat="1"/>
+    <w:lsdException w:name="heading 8" w:uiPriority="9" w:semiHidden="1" w:unhideWhenUsed="1" w:qFormat="1"/>
+    <w:lsdException w:name="heading 9" w:uiPriority="9" w:semiHidden="1" w:unhideWhenUsed="1" w:qFormat="1"/>
     <w:lsdException w:name="index 1" w:semiHidden="1" w:unhideWhenUsed="1"/>
     <w:lsdException w:name="index 2" w:semiHidden="1" w:unhideWhenUsed="1"/>
     <w:lsdException w:name="index 3" w:semiHidden="1" w:unhideWhenUsed="1"/>
@@ -1101,22 +1020,22 @@
     <w:lsdException w:name="index 7" w:semiHidden="1" w:unhideWhenUsed="1"/>
     <w:lsdException w:name="index 8" w:semiHidden="1" w:unhideWhenUsed="1"/>
     <w:lsdException w:name="index 9" w:semiHidden="1" w:unhideWhenUsed="1"/>
-    <w:lsdException w:name="toc 1" w:semiHidden="1" w:uiPriority="39" w:unhideWhenUsed="1"/>
-    <w:lsdException w:name="toc 2" w:semiHidden="1" w:uiPriority="39" w:unhideWhenUsed="1"/>
-    <w:lsdException w:name="toc 3" w:semiHidden="1" w:uiPriority="39" w:unhideWhenUsed="1"/>
-    <w:lsdException w:name="toc 4" w:semiHidden="1" w:uiPriority="39" w:unhideWhenUsed="1"/>
-    <w:lsdException w:name="toc 5" w:semiHidden="1" w:uiPriority="39" w:unhideWhenUsed="1"/>
-    <w:lsdException w:name="toc 6" w:semiHidden="1" w:uiPriority="39" w:unhideWhenUsed="1"/>
-    <w:lsdException w:name="toc 7" w:semiHidden="1" w:uiPriority="39" w:unhideWhenUsed="1"/>
-    <w:lsdException w:name="toc 8" w:semiHidden="1" w:uiPriority="39" w:unhideWhenUsed="1"/>
-    <w:lsdException w:name="toc 9" w:semiHidden="1" w:uiPriority="39" w:unhideWhenUsed="1"/>
+    <w:lsdException w:name="toc 1" w:uiPriority="39" w:semiHidden="1" w:unhideWhenUsed="1"/>
+    <w:lsdException w:name="toc 2" w:uiPriority="39" w:semiHidden="1" w:unhideWhenUsed="1"/>
+    <w:lsdException w:name="toc 3" w:uiPriority="39" w:semiHidden="1" w:unhideWhenUsed="1"/>
+    <w:lsdException w:name="toc 4" w:uiPriority="39" w:semiHidden="1" w:unhideWhenUsed="1"/>
+    <w:lsdException w:name="toc 5" w:uiPriority="39" w:semiHidden="1" w:unhideWhenUsed="1"/>
+    <w:lsdException w:name="toc 6" w:uiPriority="39" w:semiHidden="1" w:unhideWhenUsed="1"/>
+    <w:lsdException w:name="toc 7" w:uiPriority="39" w:semiHidden="1" w:unhideWhenUsed="1"/>
+    <w:lsdException w:name="toc 8" w:uiPriority="39" w:semiHidden="1" w:unhideWhenUsed="1"/>
+    <w:lsdException w:name="toc 9" w:uiPriority="39" w:semiHidden="1" w:unhideWhenUsed="1"/>
     <w:lsdException w:name="Normal Indent" w:semiHidden="1" w:unhideWhenUsed="1"/>
     <w:lsdException w:name="footnote text" w:semiHidden="1" w:unhideWhenUsed="1"/>
     <w:lsdException w:name="annotation text" w:semiHidden="1" w:unhideWhenUsed="1"/>
     <w:lsdException w:name="header" w:semiHidden="1" w:unhideWhenUsed="1"/>
     <w:lsdException w:name="footer" w:semiHidden="1" w:unhideWhenUsed="1"/>
     <w:lsdException w:name="index heading" w:semiHidden="1" w:unhideWhenUsed="1"/>
-    <w:lsdException w:name="caption" w:semiHidden="1" w:uiPriority="35" w:unhideWhenUsed="1" w:qFormat="1"/>
+    <w:lsdException w:name="caption" w:uiPriority="35" w:semiHidden="1" w:unhideWhenUsed="1" w:qFormat="1"/>
     <w:lsdException w:name="table of figures" w:semiHidden="1" w:unhideWhenUsed="1"/>
     <w:lsdException w:name="envelope address" w:semiHidden="1" w:unhideWhenUsed="1"/>
     <w:lsdException w:name="envelope return" w:semiHidden="1" w:unhideWhenUsed="1"/>
@@ -1147,7 +1066,7 @@
     <w:lsdException w:name="Title" w:uiPriority="10" w:qFormat="1"/>
     <w:lsdException w:name="Closing" w:semiHidden="1" w:unhideWhenUsed="1"/>
     <w:lsdException w:name="Signature" w:semiHidden="1" w:unhideWhenUsed="1"/>
-    <w:lsdException w:name="Default Paragraph Font" w:semiHidden="1" w:uiPriority="1" w:unhideWhenUsed="1"/>
+    <w:lsdException w:name="Default Paragraph Font" w:uiPriority="1" w:semiHidden="1" w:unhideWhenUsed="1"/>
     <w:lsdException w:name="Body Text" w:semiHidden="1" w:unhideWhenUsed="1"/>
     <w:lsdException w:name="Body Text Indent" w:semiHidden="1" w:unhideWhenUsed="1"/>
     <w:lsdException w:name="List Continue" w:semiHidden="1" w:unhideWhenUsed="1"/>
@@ -1347,8 +1266,8 @@
     <w:lsdException w:name="Subtle Reference" w:uiPriority="31" w:qFormat="1"/>
     <w:lsdException w:name="Intense Reference" w:uiPriority="32" w:qFormat="1"/>
     <w:lsdException w:name="Book Title" w:uiPriority="33" w:qFormat="1"/>
-    <w:lsdException w:name="Bibliography" w:semiHidden="1" w:uiPriority="37" w:unhideWhenUsed="1"/>
-    <w:lsdException w:name="TOC Heading" w:semiHidden="1" w:uiPriority="39" w:unhideWhenUsed="1" w:qFormat="1"/>
+    <w:lsdException w:name="Bibliography" w:uiPriority="37" w:semiHidden="1" w:unhideWhenUsed="1"/>
+    <w:lsdException w:name="TOC Heading" w:uiPriority="39" w:semiHidden="1" w:unhideWhenUsed="1" w:qFormat="1"/>
     <w:lsdException w:name="Plain Table 1" w:uiPriority="41"/>
     <w:lsdException w:name="Plain Table 2" w:uiPriority="42"/>
     <w:lsdException w:name="Plain Table 3" w:uiPriority="43"/>
@@ -1454,13 +1373,111 @@
     <w:lsdException w:name="List Table 6 Colorful Accent 6" w:uiPriority="51"/>
     <w:lsdException w:name="List Table 7 Colorful Accent 6" w:uiPriority="52"/>
   </w:latentStyles>
-  <w:style w:type="paragraph" w:default="1" w:styleId="a">
+  <w:style w:type="paragraph" w:styleId="Normal" w:default="1">
     <w:name w:val="Normal"/>
     <w:qFormat/>
+    <w:pPr>
+      <w:widowControl/>
+      <w:suppressAutoHyphens w:val="true"/>
+      <w:bidi w:val="0"/>
+      <w:spacing w:lineRule="auto" w:line="259" w:before="0" w:after="160"/>
+      <w:jc w:val="left"/>
+    </w:pPr>
+    <w:rPr>
+      <w:rFonts w:ascii="Calibri" w:hAnsi="Calibri" w:eastAsia="Calibri" w:cs="" w:asciiTheme="minorHAnsi" w:cstheme="minorBidi" w:eastAsiaTheme="minorHAnsi" w:hAnsiTheme="minorHAnsi"/>
+      <w:color w:val="auto"/>
+      <w:sz w:val="22"/>
+      <w:szCs w:val="22"/>
+      <w:lang w:val="ru-RU" w:eastAsia="en-US" w:bidi="ar-SA"/>
+    </w:rPr>
   </w:style>
-  <w:style w:type="character" w:default="1" w:styleId="a0">
+  <w:style w:type="character" w:styleId="DefaultParagraphFont" w:default="1">
     <w:name w:val="Default Paragraph Font"/>
     <w:uiPriority w:val="1"/>
+    <w:semiHidden/>
+    <w:unhideWhenUsed/>
+    <w:qFormat/>
+    <w:rPr/>
+  </w:style>
+  <w:style w:type="paragraph" w:styleId="Style14">
+    <w:name w:val="Заголовок"/>
+    <w:basedOn w:val="Normal"/>
+    <w:next w:val="Style15"/>
+    <w:qFormat/>
+    <w:pPr>
+      <w:keepNext/>
+      <w:spacing w:before="240" w:after="120"/>
+    </w:pPr>
+    <w:rPr>
+      <w:rFonts w:ascii="Liberation Sans" w:hAnsi="Liberation Sans" w:eastAsia="Droid Sans Fallback" w:cs="FreeSans"/>
+      <w:sz w:val="28"/>
+      <w:szCs w:val="28"/>
+    </w:rPr>
+  </w:style>
+  <w:style w:type="paragraph" w:styleId="Style15">
+    <w:name w:val="Основной текст"/>
+    <w:basedOn w:val="Normal"/>
+    <w:pPr>
+      <w:spacing w:lineRule="auto" w:line="288" w:before="0" w:after="140"/>
+    </w:pPr>
+    <w:rPr/>
+  </w:style>
+  <w:style w:type="paragraph" w:styleId="Style16">
+    <w:name w:val="Список"/>
+    <w:basedOn w:val="Style15"/>
+    <w:pPr/>
+    <w:rPr>
+      <w:rFonts w:cs="FreeSans"/>
+    </w:rPr>
+  </w:style>
+  <w:style w:type="paragraph" w:styleId="Style17">
+    <w:name w:val="Название"/>
+    <w:basedOn w:val="Normal"/>
+    <w:pPr>
+      <w:suppressLineNumbers/>
+      <w:spacing w:before="120" w:after="120"/>
+    </w:pPr>
+    <w:rPr>
+      <w:rFonts w:cs="FreeSans"/>
+      <w:i/>
+      <w:iCs/>
+      <w:sz w:val="24"/>
+      <w:szCs w:val="24"/>
+    </w:rPr>
+  </w:style>
+  <w:style w:type="paragraph" w:styleId="Style18">
+    <w:name w:val="Указатель"/>
+    <w:basedOn w:val="Normal"/>
+    <w:qFormat/>
+    <w:pPr>
+      <w:suppressLineNumbers/>
+    </w:pPr>
+    <w:rPr>
+      <w:rFonts w:cs="FreeSans"/>
+    </w:rPr>
+  </w:style>
+  <w:style w:type="paragraph" w:styleId="Default" w:customStyle="1">
+    <w:name w:val="Default"/>
+    <w:qFormat/>
+    <w:rsid w:val="005f3f00"/>
+    <w:pPr>
+      <w:widowControl/>
+      <w:suppressAutoHyphens w:val="true"/>
+      <w:bidi w:val="0"/>
+      <w:spacing w:lineRule="auto" w:line="240" w:before="0" w:after="0"/>
+      <w:jc w:val="left"/>
+    </w:pPr>
+    <w:rPr>
+      <w:rFonts w:ascii="Times New Roman" w:hAnsi="Times New Roman" w:cs="Times New Roman" w:eastAsia="Calibri"/>
+      <w:color w:val="000000"/>
+      <w:sz w:val="24"/>
+      <w:szCs w:val="24"/>
+      <w:lang w:val="ru-RU" w:eastAsia="en-US" w:bidi="ar-SA"/>
+    </w:rPr>
+  </w:style>
+  <w:style w:type="numbering" w:styleId="NoList" w:default="1">
+    <w:name w:val="No List"/>
+    <w:uiPriority w:val="99"/>
     <w:semiHidden/>
     <w:unhideWhenUsed/>
   </w:style>
@@ -1479,44 +1496,22 @@
       </w:tblCellMar>
     </w:tblPr>
   </w:style>
-  <w:style w:type="numbering" w:default="1" w:styleId="a2">
-    <w:name w:val="No List"/>
-    <w:uiPriority w:val="99"/>
-    <w:semiHidden/>
-    <w:unhideWhenUsed/>
-  </w:style>
-  <w:style w:type="paragraph" w:customStyle="1" w:styleId="Default">
-    <w:name w:val="Default"/>
-    <w:rsid w:val="005F3F00"/>
-    <w:pPr>
-      <w:autoSpaceDE w:val="0"/>
-      <w:autoSpaceDN w:val="0"/>
-      <w:adjustRightInd w:val="0"/>
-      <w:spacing w:after="0" w:line="240" w:lineRule="auto"/>
-    </w:pPr>
-    <w:rPr>
-      <w:rFonts w:ascii="Times New Roman" w:hAnsi="Times New Roman" w:cs="Times New Roman"/>
-      <w:color w:val="000000"/>
-      <w:sz w:val="24"/>
-      <w:szCs w:val="24"/>
-    </w:rPr>
-  </w:style>
   <w:style w:type="table" w:styleId="a3">
     <w:name w:val="Table Grid"/>
     <w:basedOn w:val="a1"/>
     <w:uiPriority w:val="39"/>
-    <w:rsid w:val="00D0087D"/>
+    <w:rsid w:val="00d0087d"/>
     <w:pPr>
       <w:spacing w:after="0" w:line="240" w:lineRule="auto"/>
     </w:pPr>
     <w:tblPr>
       <w:tblBorders>
-        <w:top w:val="single" w:sz="4" w:space="0" w:color="auto"/>
-        <w:left w:val="single" w:sz="4" w:space="0" w:color="auto"/>
-        <w:bottom w:val="single" w:sz="4" w:space="0" w:color="auto"/>
-        <w:right w:val="single" w:sz="4" w:space="0" w:color="auto"/>
-        <w:insideH w:val="single" w:sz="4" w:space="0" w:color="auto"/>
-        <w:insideV w:val="single" w:sz="4" w:space="0" w:color="auto"/>
+        <w:top w:val="single" w:color="auto" w:sz="4" w:space="0"/>
+        <w:left w:val="single" w:color="auto" w:sz="4" w:space="0"/>
+        <w:bottom w:val="single" w:color="auto" w:sz="4" w:space="0"/>
+        <w:right w:val="single" w:color="auto" w:sz="4" w:space="0"/>
+        <w:insideH w:val="single" w:color="auto" w:sz="4" w:space="0"/>
+        <w:insideV w:val="single" w:color="auto" w:sz="4" w:space="0"/>
       </w:tblBorders>
     </w:tblPr>
   </w:style>

</xml_diff>